<commit_message>
2nd ReadMe Draft done
</commit_message>
<xml_diff>
--- a/Readme_Notes.docx
+++ b/Readme_Notes.docx
@@ -86,7 +86,13 @@
         <w:t>Breast Cancer is in my family and for us, we are fortunate that my cousin was</w:t>
       </w:r>
       <w:r>
-        <w:t xml:space="preserve"> fortunate to </w:t>
+        <w:t xml:space="preserve"> </w:t>
+      </w:r>
+      <w:r>
+        <w:t>blessed</w:t>
+      </w:r>
+      <w:r>
+        <w:t xml:space="preserve"> to </w:t>
       </w:r>
       <w:r>
         <w:t>have access to the medical treatment</w:t>
@@ -113,10 +119,31 @@
         <w:t xml:space="preserve"> project</w:t>
       </w:r>
       <w:r>
-        <w:t>. Unfortunately, there are several females who were not as fortunate to beat their cancer due to several factors, such as the severity of the c</w:t>
-      </w:r>
-      <w:r>
-        <w:t>ancer or financial or lack of access to adequate care. The drive for this project is to</w:t>
+        <w:t xml:space="preserve">. </w:t>
+      </w:r>
+      <w:r>
+        <w:t>I realized that unlike my cousin</w:t>
+      </w:r>
+      <w:r>
+        <w:t>, there are several females who were not as fortunate to beat their cancer due to several factors, such as the severity of the c</w:t>
+      </w:r>
+      <w:r>
+        <w:t>ancer</w:t>
+      </w:r>
+      <w:r>
+        <w:t xml:space="preserve">, </w:t>
+      </w:r>
+      <w:r>
+        <w:t>financial</w:t>
+      </w:r>
+      <w:r>
+        <w:t xml:space="preserve"> </w:t>
+      </w:r>
+      <w:r>
+        <w:t>hurdles,</w:t>
+      </w:r>
+      <w:r>
+        <w:t xml:space="preserve"> or lack of access to adequate care. The drive for this project is to</w:t>
       </w:r>
       <w:r>
         <w:t xml:space="preserve"> examine some of those factors and to continue to</w:t>
@@ -133,7 +160,60 @@
     </w:p>
     <w:p>
       <w:r>
-        <w:t>There are several factors that play into why women are dying at higher rates, one being having access to adequate healthcare facilities and treatment</w:t>
+        <w:t xml:space="preserve">According to the </w:t>
+      </w:r>
+      <w:hyperlink r:id="rId5" w:anchor="t=3" w:history="1">
+        <w:r>
+          <w:rPr>
+            <w:rStyle w:val="Hyperlink"/>
+          </w:rPr>
+          <w:t>State Ca</w:t>
+        </w:r>
+        <w:r>
+          <w:rPr>
+            <w:rStyle w:val="Hyperlink"/>
+          </w:rPr>
+          <w:t>n</w:t>
+        </w:r>
+        <w:r>
+          <w:rPr>
+            <w:rStyle w:val="Hyperlink"/>
+          </w:rPr>
+          <w:t>cer Profile</w:t>
+        </w:r>
+      </w:hyperlink>
+      <w:r>
+        <w:t xml:space="preserve"> site,</w:t>
+      </w:r>
+      <w:r>
+        <w:t xml:space="preserve"> from 2016-2020</w:t>
+      </w:r>
+      <w:r>
+        <w:t xml:space="preserve"> Tennessee has a 21.6 mortality rate compared to the</w:t>
+      </w:r>
+      <w:r>
+        <w:t xml:space="preserve"> </w:t>
+      </w:r>
+      <w:r>
+        <w:t xml:space="preserve">USA rate of 19.6. </w:t>
+      </w:r>
+      <w:r>
+        <w:t>There are several factors that play into why women</w:t>
+      </w:r>
+      <w:r>
+        <w:t xml:space="preserve"> </w:t>
+      </w:r>
+      <w:r>
+        <w:t>are dying at higher rates</w:t>
+      </w:r>
+      <w:r>
+        <w:t xml:space="preserve"> i</w:t>
+      </w:r>
+      <w:r>
+        <w:t>n certain Tennessee counties</w:t>
+      </w:r>
+      <w:r>
+        <w:t>, one being having access to adequate healthcare facilities and treatment</w:t>
       </w:r>
       <w:r>
         <w:t xml:space="preserve"> and two</w:t>
@@ -148,13 +228,31 @@
         <w:t>.</w:t>
       </w:r>
       <w:r>
-        <w:t xml:space="preserve"> For this project, I want to examine the Tennessee counties that have the highest death rate and determine if there is a correlation between the number of available FDA approved mammograph facilities within each county</w:t>
-      </w:r>
-      <w:r>
-        <w:t xml:space="preserve">. </w:t>
-      </w:r>
-      <w:r>
-        <w:t>In addition, I also wanted to look at another additional factor, such as insurance, that could possibly play a contributing factor to a higher death rate.</w:t>
+        <w:t xml:space="preserve"> For this project,</w:t>
+      </w:r>
+      <w:r>
+        <w:t xml:space="preserve"> </w:t>
+      </w:r>
+      <w:r>
+        <w:t>I want to examine the mortality rates of women in the state to see if there is a correlation between the high death rates, the number of available mammograph facilities and insurance.</w:t>
+      </w:r>
+      <w:r>
+        <w:t xml:space="preserve"> </w:t>
+      </w:r>
+      <w:r>
+        <w:t>For counties that have a higher death rate, how many mammograph facilities are available?</w:t>
+      </w:r>
+      <w:r>
+        <w:t xml:space="preserve"> </w:t>
+      </w:r>
+      <w:r>
+        <w:t>For the counties that have a higher death rate, how many of th</w:t>
+      </w:r>
+      <w:r>
+        <w:t>e</w:t>
+      </w:r>
+      <w:r>
+        <w:t xml:space="preserve"> females within those counties have insurance coverage?</w:t>
       </w:r>
     </w:p>
     <w:p>
@@ -179,30 +277,12 @@
       <w:r>
         <w:t xml:space="preserve">Death Rates by County - </w:t>
       </w:r>
-      <w:hyperlink r:id="rId5" w:anchor="results" w:history="1">
+      <w:hyperlink r:id="rId6" w:anchor="results" w:history="1">
         <w:r>
           <w:rPr>
             <w:rStyle w:val="Hyperlink"/>
           </w:rPr>
-          <w:t xml:space="preserve">State Cancer </w:t>
-        </w:r>
-        <w:r>
-          <w:rPr>
-            <w:rStyle w:val="Hyperlink"/>
-          </w:rPr>
-          <w:t>P</w:t>
-        </w:r>
-        <w:r>
-          <w:rPr>
-            <w:rStyle w:val="Hyperlink"/>
-          </w:rPr>
-          <w:t>rofile</w:t>
-        </w:r>
-        <w:r>
-          <w:rPr>
-            <w:rStyle w:val="Hyperlink"/>
-          </w:rPr>
-          <w:t>s</w:t>
+          <w:t>State Cancer Profiles</w:t>
         </w:r>
       </w:hyperlink>
       <w:r>
@@ -240,7 +320,7 @@
       <w:r>
         <w:t xml:space="preserve"> – </w:t>
       </w:r>
-      <w:hyperlink r:id="rId6" w:history="1">
+      <w:hyperlink r:id="rId7" w:history="1">
         <w:r>
           <w:rPr>
             <w:rStyle w:val="Hyperlink"/>
@@ -272,7 +352,7 @@
       <w:r>
         <w:t xml:space="preserve"> – </w:t>
       </w:r>
-      <w:hyperlink r:id="rId7" w:history="1">
+      <w:hyperlink r:id="rId8" w:history="1">
         <w:r>
           <w:rPr>
             <w:rStyle w:val="Hyperlink"/>
@@ -315,15 +395,7 @@
         <w:spacing w:after="0" w:line="240" w:lineRule="auto"/>
       </w:pPr>
       <w:r>
-        <w:t>Excel &amp; Python/</w:t>
-      </w:r>
-      <w:proofErr w:type="spellStart"/>
-      <w:r>
-        <w:t>Jupyter</w:t>
-      </w:r>
-      <w:proofErr w:type="spellEnd"/>
-      <w:r>
-        <w:t xml:space="preserve"> Notebooks for data cleaning and analysis</w:t>
+        <w:t>Excel &amp; Python/Jupyter Notebooks for data cleaning and analysis</w:t>
       </w:r>
     </w:p>
     <w:p>
@@ -334,6 +406,12 @@
       <w:r>
         <w:t xml:space="preserve">Tableau for data visualizations. </w:t>
       </w:r>
+    </w:p>
+    <w:p>
+      <w:pPr>
+        <w:pStyle w:val="ListParagraph"/>
+        <w:ind w:left="0"/>
+      </w:pPr>
     </w:p>
     <w:p>
       <w:pPr>
@@ -354,6 +432,7 @@
           <w:b/>
           <w:bCs/>
         </w:rPr>
+        <w:lastRenderedPageBreak/>
         <w:t xml:space="preserve">Data Analysis </w:t>
       </w:r>
     </w:p>
@@ -389,28 +468,21 @@
         <w:pStyle w:val="ListParagraph"/>
         <w:ind w:left="0"/>
       </w:pPr>
-      <w:r>
-        <w:lastRenderedPageBreak/>
+    </w:p>
+    <w:p>
+      <w:pPr>
+        <w:pStyle w:val="ListParagraph"/>
+        <w:ind w:left="0"/>
+      </w:pPr>
+      <w:r>
         <w:t xml:space="preserve">The census data was obtained from an API to have a more machine-readable dataset. The API and instructions can be found </w:t>
       </w:r>
-      <w:hyperlink r:id="rId8" w:history="1">
+      <w:hyperlink r:id="rId9" w:history="1">
         <w:r>
           <w:rPr>
             <w:rStyle w:val="Hyperlink"/>
           </w:rPr>
-          <w:t>h</w:t>
-        </w:r>
-        <w:r>
-          <w:rPr>
-            <w:rStyle w:val="Hyperlink"/>
-          </w:rPr>
-          <w:t>e</w:t>
-        </w:r>
-        <w:r>
-          <w:rPr>
-            <w:rStyle w:val="Hyperlink"/>
-          </w:rPr>
-          <w:t>re</w:t>
+          <w:t>here</w:t>
         </w:r>
       </w:hyperlink>
       <w:r>
@@ -423,15 +495,7 @@
         <w:t xml:space="preserve">The dataset had to be converted from a JSON file to CSV file to make few changes to the data, such as </w:t>
       </w:r>
       <w:r>
-        <w:t xml:space="preserve">using a </w:t>
-      </w:r>
-      <w:proofErr w:type="spellStart"/>
-      <w:r>
-        <w:t>vlookup</w:t>
-      </w:r>
-      <w:proofErr w:type="spellEnd"/>
-      <w:r>
-        <w:t xml:space="preserve"> to match the correct column header</w:t>
+        <w:t>using vlookup to match the correct column header</w:t>
       </w:r>
       <w:r>
         <w:t>s</w:t>
@@ -446,15 +510,7 @@
         <w:t>.</w:t>
       </w:r>
       <w:r>
-        <w:t xml:space="preserve"> Once the data was gathered, I used Python/</w:t>
-      </w:r>
-      <w:proofErr w:type="spellStart"/>
-      <w:r>
-        <w:t>Jupyter</w:t>
-      </w:r>
-      <w:proofErr w:type="spellEnd"/>
-      <w:r>
-        <w:t xml:space="preserve"> Notebook to create a subset dataframe with only the columns needed for analysis</w:t>
+        <w:t xml:space="preserve"> Once the data was gathered, I used Python/Jupyter Notebook to create a subset dataframe with only the columns needed for analysis</w:t>
       </w:r>
       <w:r>
         <w:t xml:space="preserve">. </w:t>
@@ -484,7 +540,16 @@
         <w:t xml:space="preserve"> columns that contain a total sum of insured and uninsured </w:t>
       </w:r>
       <w:r>
-        <w:t xml:space="preserve">females </w:t>
+        <w:t>females</w:t>
+      </w:r>
+      <w:r>
+        <w:t xml:space="preserve"> and household totals</w:t>
+      </w:r>
+      <w:r>
+        <w:t xml:space="preserve"> by income</w:t>
+      </w:r>
+      <w:r>
+        <w:t xml:space="preserve"> </w:t>
       </w:r>
       <w:r>
         <w:t>from 2016-2020</w:t>
@@ -496,7 +561,19 @@
         <w:t>.</w:t>
       </w:r>
       <w:r>
-        <w:t xml:space="preserve"> Once those calculated columns were created, the new dataset was merged with the death rate on County Name. The new dataset now contains the death rates by county, the total number of insured and uninsured</w:t>
+        <w:t xml:space="preserve"> Once those calculated columns were created, the new dataset was merged with the death rate on </w:t>
+      </w:r>
+      <w:r>
+        <w:t>c</w:t>
+      </w:r>
+      <w:r>
+        <w:t xml:space="preserve">ounty </w:t>
+      </w:r>
+      <w:r>
+        <w:t>n</w:t>
+      </w:r>
+      <w:r>
+        <w:t>ame. The new dataset now contains the death rates by county, the total number of insured and uninsured</w:t>
       </w:r>
       <w:r>
         <w:t xml:space="preserve"> </w:t>
@@ -555,26 +632,76 @@
         <w:ind w:left="0"/>
       </w:pPr>
       <w:r>
-        <w:t xml:space="preserve">The main challenge I faced was limitation of the availability of death rates for all TN counties due to data suppression. </w:t>
+        <w:t xml:space="preserve">The main challenge I faced was </w:t>
+      </w:r>
+      <w:r>
+        <w:t>the lack of f</w:t>
+      </w:r>
+      <w:r>
+        <w:t>emale</w:t>
+      </w:r>
+      <w:r>
+        <w:t xml:space="preserve"> death rates</w:t>
+      </w:r>
+      <w:r>
+        <w:t xml:space="preserve"> by race</w:t>
+      </w:r>
+      <w:r>
+        <w:t xml:space="preserve"> for all TN counties due to data suppression. </w:t>
       </w:r>
       <w:r>
         <w:t xml:space="preserve">Tennessee has 95 counties and data was only available for 69. </w:t>
       </w:r>
       <w:r>
-        <w:t>Data has been suppressed to ensure confidentiality and stability of rate estimates. Counts are suppressed if fewer than 16 records were reported in a specific area-sex-race category.</w:t>
-      </w:r>
-    </w:p>
-    <w:p>
-      <w:r>
-        <w:t xml:space="preserve"> </w:t>
-      </w:r>
-      <w:r>
-        <w:t xml:space="preserve">Due to the data suppression, it was quite difficulty to get a more defined looked at the death rates by races. Initially, I wanted to look and compare mortality rates amongst white, black, and brown women to highlight some of the healthcare disparities within our community, but due to how the data is suppressed, I am not able to paint that full picture for this project.  </w:t>
+        <w:t>The d</w:t>
+      </w:r>
+      <w:r>
+        <w:t>ata has been suppressed to ensure confidentiality and stability of rate estimates. Counts are suppressed if fewer than 16 records were reported in a specific area-sex-race category</w:t>
+      </w:r>
+      <w:hyperlink r:id="rId10" w:anchor="results" w:history="1">
+        <w:r>
+          <w:rPr>
+            <w:rStyle w:val="Hyperlink"/>
+            <w:vertAlign w:val="superscript"/>
+          </w:rPr>
+          <w:t>1</w:t>
+        </w:r>
+      </w:hyperlink>
+      <w:r>
+        <w:t>.</w:t>
+      </w:r>
+    </w:p>
+    <w:p>
+      <w:r>
+        <w:t>Due to the data suppression, it was quite difficulty to get a more defined looked at the death rates by races. Initially, I wanted to look and compare mortality rates amongst white, black, and brown women to highlight some of the healthcare disparities within our community</w:t>
+      </w:r>
+      <w:r>
+        <w:t xml:space="preserve"> by race</w:t>
+      </w:r>
+      <w:r>
+        <w:t>, but due to how the data</w:t>
+      </w:r>
+      <w:r>
+        <w:t xml:space="preserve"> was</w:t>
+      </w:r>
+      <w:r>
+        <w:t xml:space="preserve"> suppressed, I </w:t>
+      </w:r>
+      <w:r>
+        <w:t>couldn’t</w:t>
+      </w:r>
+      <w:r>
+        <w:t xml:space="preserve"> paint that full picture for this project.  </w:t>
       </w:r>
     </w:p>
     <w:p>
       <w:r>
         <w:t>So, I had to switch gears and change my focus to look at mortality rates amongst all women in Tennessee.</w:t>
+      </w:r>
+    </w:p>
+    <w:p>
+      <w:r>
+        <w:t>Also, due to time constraints, I couldn’t provide an additional breakdown for household by income by gender. However, that data will be provide at a later time.</w:t>
       </w:r>
     </w:p>
     <w:p>
@@ -593,6 +720,17 @@
       </w:r>
     </w:p>
     <w:p>
+      <w:r>
+        <w:t>For the PowerPoint presentation</w:t>
+      </w:r>
+      <w:r>
+        <w:t xml:space="preserve">, I limited the counties count to 12, but for the ReadMe, I wanted to highlight the top 15. </w:t>
+      </w:r>
+      <w:r>
+        <w:t xml:space="preserve"> </w:t>
+      </w:r>
+    </w:p>
+    <w:p>
       <w:pPr>
         <w:rPr>
           <w:b/>
@@ -606,6 +744,13 @@
         </w:rPr>
         <w:t>Which counties had the highest BC death rates</w:t>
       </w:r>
+      <w:r>
+        <w:rPr>
+          <w:b/>
+          <w:bCs/>
+        </w:rPr>
+        <w:t>?</w:t>
+      </w:r>
     </w:p>
     <w:p>
       <w:r>
@@ -636,6 +781,7 @@
     </w:p>
     <w:p>
       <w:r>
+        <w:lastRenderedPageBreak/>
         <w:t>4.</w:t>
       </w:r>
       <w:r>
@@ -699,7 +845,6 @@
     </w:p>
     <w:p>
       <w:r>
-        <w:lastRenderedPageBreak/>
         <w:t>11.</w:t>
       </w:r>
       <w:r>
@@ -718,33 +863,204 @@
     </w:p>
     <w:p>
       <w:r>
-        <w:t>So,</w:t>
-      </w:r>
-      <w:r>
-        <w:t xml:space="preserve"> in looking into these counties with the highest death rate, I wanted to see how many FDA Mammogram facilities are located within these counties?</w:t>
-      </w:r>
-    </w:p>
-    <w:p>
-      <w:r>
-        <w:t>In TN, there are 192 FDA approved Mammogram facilities within 69 counties. Within the 15 TN counties with the highest mortality rates…8 of the counties has a mammogram facility or facilities. However, I did notice that Shelby County had the largest number of mammogram facilities, 26, but has a high BC mortality rate of 27%.</w:t>
-      </w:r>
-    </w:p>
-    <w:p>
-      <w:r>
-        <w:t>M</w:t>
-      </w:r>
-      <w:r>
-        <w:t>y first data question is partially answered, the counties that have 1 or fewer than 2 mammogram facilities, did have a higher mortality rate. However, what is going on with Shelby County.</w:t>
-      </w:r>
-    </w:p>
-    <w:p>
-      <w:r>
-        <w:t>This brings me to my second data question, is there another factor, such as insurance that also plays a factor in higher mortality rates within these counties?</w:t>
-      </w:r>
-    </w:p>
-    <w:p>
-      <w:r>
-        <w:t>According to the US Census Data, between 2016-2020, Shelby County has the highest number of its population with no insurance coverage at 4,052,700. In taking a deeper look, Shelby County also has the highest number of uninsured females during the same timeframe at 264,365.</w:t>
+        <w:t>13.</w:t>
+      </w:r>
+      <w:r>
+        <w:tab/>
+        <w:t>Chester County - 26.6</w:t>
+      </w:r>
+    </w:p>
+    <w:p>
+      <w:r>
+        <w:t>14.</w:t>
+      </w:r>
+      <w:r>
+        <w:tab/>
+        <w:t>Morgan County - 26.5</w:t>
+      </w:r>
+    </w:p>
+    <w:p>
+      <w:r>
+        <w:t>15.</w:t>
+      </w:r>
+      <w:r>
+        <w:tab/>
+        <w:t>Cheatham County - 25.9</w:t>
+      </w:r>
+    </w:p>
+    <w:p>
+      <w:r>
+        <w:t>I</w:t>
+      </w:r>
+      <w:r>
+        <w:t xml:space="preserve">n looking </w:t>
+      </w:r>
+      <w:r>
+        <w:t>at these</w:t>
+      </w:r>
+      <w:r>
+        <w:t xml:space="preserve"> counties with the highest death rate, I wanted to see how many FDA Mammogram facilities are located within these counties?</w:t>
+      </w:r>
+    </w:p>
+    <w:p>
+      <w:r>
+        <w:t>In TN, there are 192 FDA approved Mammogr</w:t>
+      </w:r>
+      <w:r>
+        <w:t>aph</w:t>
+      </w:r>
+      <w:r>
+        <w:t xml:space="preserve"> facilities </w:t>
+      </w:r>
+      <w:r>
+        <w:t xml:space="preserve">available </w:t>
+      </w:r>
+      <w:r>
+        <w:t>within 69 counties. Within the 1</w:t>
+      </w:r>
+      <w:r>
+        <w:t>5</w:t>
+      </w:r>
+      <w:r>
+        <w:t xml:space="preserve"> counties with the highest mortality rates</w:t>
+      </w:r>
+      <w:r>
+        <w:t xml:space="preserve">, only </w:t>
+      </w:r>
+      <w:r>
+        <w:t>8</w:t>
+      </w:r>
+      <w:r>
+        <w:t xml:space="preserve"> of the counties ha</w:t>
+      </w:r>
+      <w:r>
+        <w:t>ve</w:t>
+      </w:r>
+      <w:r>
+        <w:t xml:space="preserve"> a mammogra</w:t>
+      </w:r>
+      <w:r>
+        <w:t xml:space="preserve">ph </w:t>
+      </w:r>
+      <w:r>
+        <w:t>facility</w:t>
+      </w:r>
+      <w:r>
+        <w:t xml:space="preserve">. </w:t>
+      </w:r>
+      <w:r>
+        <w:t>However, I did notice</w:t>
+      </w:r>
+      <w:r>
+        <w:t xml:space="preserve"> an outlier with Shelby County. Within that county, there are 26 mammograph facilities, t</w:t>
+      </w:r>
+      <w:r>
+        <w:t xml:space="preserve">he largest number </w:t>
+      </w:r>
+      <w:r>
+        <w:t>within the entire state</w:t>
+      </w:r>
+      <w:r>
+        <w:t>, but has a high mortality rate of 27%.</w:t>
+      </w:r>
+    </w:p>
+    <w:p>
+      <w:r>
+        <w:t xml:space="preserve">Jumping to my </w:t>
+      </w:r>
+      <w:r>
+        <w:t>first data question</w:t>
+      </w:r>
+      <w:r>
+        <w:t>,</w:t>
+      </w:r>
+      <w:r>
+        <w:t xml:space="preserve"> </w:t>
+      </w:r>
+      <w:r>
+        <w:t>i</w:t>
+      </w:r>
+      <w:r>
+        <w:t>s there a correlation between the counties that have a higher death rate with the number of available mammograph facilities?</w:t>
+      </w:r>
+      <w:r>
+        <w:t xml:space="preserve"> Based on the available data, the answer is yes.  Within the 15 counties with the highest death rate, only 8 of the 15 </w:t>
+      </w:r>
+      <w:r>
+        <w:t>have 1 or fewer than 2 mammog</w:t>
+      </w:r>
+      <w:r>
+        <w:t xml:space="preserve">raph </w:t>
+      </w:r>
+      <w:r>
+        <w:t>facilities,</w:t>
+      </w:r>
+      <w:r>
+        <w:t xml:space="preserve"> apart from Shelby County. Which lead me to think, “w</w:t>
+      </w:r>
+      <w:r>
+        <w:t>hat is going on with</w:t>
+      </w:r>
+      <w:r>
+        <w:t>in</w:t>
+      </w:r>
+      <w:r>
+        <w:t xml:space="preserve"> Shelby County</w:t>
+      </w:r>
+      <w:r>
+        <w:t>”?</w:t>
+      </w:r>
+    </w:p>
+    <w:p>
+      <w:r>
+        <w:t>This brings me to my second data question, is there another factor, such as insurance that</w:t>
+      </w:r>
+      <w:r>
+        <w:t xml:space="preserve"> could</w:t>
+      </w:r>
+      <w:r>
+        <w:t xml:space="preserve"> also plays a factor in higher mortality rates within these counties?</w:t>
+      </w:r>
+      <w:r>
+        <w:t xml:space="preserve"> The answer is yes.</w:t>
+      </w:r>
+    </w:p>
+    <w:p>
+      <w:r>
+        <w:t>According to the US Census Data, between 2016-2020, Shelby County has the highest number of its population with no insurance coverage at 4,052,700</w:t>
+      </w:r>
+      <w:r>
+        <w:t xml:space="preserve"> and out of that number </w:t>
+      </w:r>
+      <w:r>
+        <w:t>264,365</w:t>
+      </w:r>
+      <w:r>
+        <w:t xml:space="preserve"> are females.</w:t>
+      </w:r>
+      <w:r>
+        <w:t xml:space="preserve"> </w:t>
+      </w:r>
+      <w:r>
+        <w:t>T</w:t>
+      </w:r>
+      <w:r>
+        <w:t xml:space="preserve">he highest number of uninsured females </w:t>
+      </w:r>
+      <w:r>
+        <w:t xml:space="preserve">within the State during the </w:t>
+      </w:r>
+      <w:r>
+        <w:t>that</w:t>
+      </w:r>
+      <w:r>
+        <w:t xml:space="preserve"> </w:t>
+      </w:r>
+      <w:r>
+        <w:t>timeframe</w:t>
+      </w:r>
+      <w:r>
+        <w:t xml:space="preserve">. </w:t>
       </w:r>
     </w:p>
     <w:p>
@@ -761,6 +1077,13 @@
         </w:rPr>
         <w:t>Which counties had the lowest BC death rates</w:t>
       </w:r>
+      <w:r>
+        <w:rPr>
+          <w:b/>
+          <w:bCs/>
+        </w:rPr>
+        <w:t>?</w:t>
+      </w:r>
     </w:p>
     <w:p>
       <w:r>
@@ -800,6 +1123,7 @@
     </w:p>
     <w:p>
       <w:r>
+        <w:lastRenderedPageBreak/>
         <w:t>5.</w:t>
       </w:r>
       <w:r>
@@ -872,24 +1196,97 @@
     </w:p>
     <w:p>
       <w:r>
-        <w:t xml:space="preserve">In looking at the counties with the lowest morality rates, 14 out of the 15 counties had 1 or 2 mammogram facilities, with Knox County leading the pack with 17 facilities. </w:t>
-      </w:r>
-    </w:p>
-    <w:p>
-      <w:r>
-        <w:t xml:space="preserve">In looking at the insurance factor, the top 15 had the lowest number of uninsured females during 2016-2020. Knox county, which had the highest number of mammogram facilities, also had the least </w:t>
-      </w:r>
-      <w:proofErr w:type="gramStart"/>
-      <w:r>
-        <w:t>amount</w:t>
-      </w:r>
-      <w:proofErr w:type="gramEnd"/>
-      <w:r>
-        <w:t xml:space="preserve"> </w:t>
-      </w:r>
-      <w:r>
-        <w:lastRenderedPageBreak/>
-        <w:t>of uninsured females compared to Shelby county, with approx. 91,969. The other counties on the list also had more insured females compared to the counties with the highest mortality rate.</w:t>
+        <w:t>13.</w:t>
+      </w:r>
+      <w:r>
+        <w:tab/>
+        <w:t>Knox County - 19.3</w:t>
+      </w:r>
+    </w:p>
+    <w:p>
+      <w:r>
+        <w:t>14.</w:t>
+      </w:r>
+      <w:r>
+        <w:tab/>
+        <w:t>Montgomery County - 19.4</w:t>
+      </w:r>
+    </w:p>
+    <w:p>
+      <w:r>
+        <w:t>15.</w:t>
+      </w:r>
+      <w:r>
+        <w:tab/>
+        <w:t>Cocke County - 19.4</w:t>
+      </w:r>
+    </w:p>
+    <w:p>
+      <w:r>
+        <w:t>In looking at the</w:t>
+      </w:r>
+      <w:r>
+        <w:t>se</w:t>
+      </w:r>
+      <w:r>
+        <w:t xml:space="preserve"> counties with the lowest morality rates, 14 out of the 15 counties had 1 or 2 mammogr</w:t>
+      </w:r>
+      <w:r>
+        <w:t>aph</w:t>
+      </w:r>
+      <w:r>
+        <w:t xml:space="preserve"> facilities, with Knox County leading the pack with 17 facilities. </w:t>
+      </w:r>
+    </w:p>
+    <w:p>
+      <w:r>
+        <w:t>In looking at the insurance factor, the top 15 had the lowest number of uninsured females during 2016-2020. Knox county, which had the highest number of mammogr</w:t>
+      </w:r>
+      <w:r>
+        <w:t>aph</w:t>
+      </w:r>
+      <w:r>
+        <w:t xml:space="preserve"> facilities</w:t>
+      </w:r>
+      <w:r>
+        <w:t xml:space="preserve"> in the group</w:t>
+      </w:r>
+      <w:r>
+        <w:t>, also had the least amount of uninsured females</w:t>
+      </w:r>
+      <w:r>
+        <w:t xml:space="preserve"> of </w:t>
+      </w:r>
+      <w:r>
+        <w:t>approx. 91,969</w:t>
+      </w:r>
+      <w:r>
+        <w:t xml:space="preserve">, </w:t>
+      </w:r>
+      <w:r>
+        <w:t>compared to Shelby county</w:t>
+      </w:r>
+      <w:r>
+        <w:t xml:space="preserve">’s </w:t>
+      </w:r>
+      <w:r>
+        <w:t>264,365</w:t>
+      </w:r>
+      <w:r>
+        <w:t xml:space="preserve">. </w:t>
+      </w:r>
+      <w:r>
+        <w:t xml:space="preserve">The other counties on the list also had more </w:t>
+      </w:r>
+      <w:r>
+        <w:rPr>
+          <w:b/>
+          <w:bCs/>
+        </w:rPr>
+        <w:t>insured females</w:t>
+      </w:r>
+      <w:r>
+        <w:t xml:space="preserve"> compared to the counties with the highest mortality rate.</w:t>
       </w:r>
     </w:p>
     <w:p>

</xml_diff>